<commit_message>
cshw2 cleaner, other files
</commit_message>
<xml_diff>
--- a/cee6110hydroinfo/hw/hw3/Hydroinformatics_Assignment-3_Rubric.docx
+++ b/cee6110hydroinfo/hw/hw3/Hydroinformatics_Assignment-3_Rubric.docx
@@ -52,22 +52,21 @@
           <w:szCs w:val="28"/>
         </w:rPr>
         <w:tab/>
+        <w:t>Date:_____</w:t>
       </w:r>
-      <w:proofErr w:type="gramStart"/>
       <w:r>
         <w:rPr>
           <w:sz w:val="28"/>
           <w:szCs w:val="28"/>
         </w:rPr>
-        <w:t>Date:_</w:t>
+        <w:t>10/6/2016</w:t>
       </w:r>
-      <w:proofErr w:type="gramEnd"/>
       <w:r>
         <w:rPr>
           <w:sz w:val="28"/>
           <w:szCs w:val="28"/>
         </w:rPr>
-        <w:t>________</w:t>
+        <w:t>____</w:t>
       </w:r>
       <w:r>
         <w:rPr>
@@ -75,7 +74,21 @@
           <w:szCs w:val="28"/>
         </w:rPr>
         <w:tab/>
-        <w:t xml:space="preserve">Student: </w:t>
+        <w:t>Student:</w:t>
+      </w:r>
+      <w:r>
+        <w:rPr>
+          <w:sz w:val="28"/>
+          <w:szCs w:val="28"/>
+        </w:rPr>
+        <w:t xml:space="preserve"> Karun Joseph</w:t>
+      </w:r>
+      <w:r>
+        <w:rPr>
+          <w:sz w:val="28"/>
+          <w:szCs w:val="28"/>
+        </w:rPr>
+        <w:t xml:space="preserve"> </w:t>
       </w:r>
       <w:r>
         <w:rPr>
@@ -125,8 +138,8 @@
         <w:gridCol w:w="2255"/>
         <w:gridCol w:w="1889"/>
         <w:gridCol w:w="2789"/>
-        <w:gridCol w:w="901"/>
-        <w:gridCol w:w="1350"/>
+        <w:gridCol w:w="900"/>
+        <w:gridCol w:w="1351"/>
       </w:tblGrid>
       <w:tr>
         <w:trPr>
@@ -326,7 +339,7 @@
         </w:tc>
         <w:tc>
           <w:tcPr>
-            <w:tcW w:w="901" w:type="dxa"/>
+            <w:tcW w:w="900" w:type="dxa"/>
             <w:vAlign w:val="center"/>
           </w:tcPr>
           <w:p>
@@ -361,7 +374,7 @@
         </w:tc>
         <w:tc>
           <w:tcPr>
-            <w:tcW w:w="1350" w:type="dxa"/>
+            <w:tcW w:w="1351" w:type="dxa"/>
             <w:vAlign w:val="center"/>
           </w:tcPr>
           <w:p>
@@ -733,26 +746,35 @@
         </w:tc>
         <w:tc>
           <w:tcPr>
-            <w:tcW w:w="901" w:type="dxa"/>
-          </w:tcPr>
-          <w:p>
-            <w:pPr>
-              <w:autoSpaceDE w:val="0"/>
-              <w:autoSpaceDN w:val="0"/>
-              <w:adjustRightInd w:val="0"/>
-              <w:jc w:val="center"/>
-              <w:rPr>
-                <w:rFonts w:ascii="TimesNewRomanPS-BoldMT" w:hAnsi="TimesNewRomanPS-BoldMT" w:cs="TimesNewRomanPS-BoldMT"/>
-                <w:bCs/>
-                <w:sz w:val="24"/>
-                <w:szCs w:val="24"/>
-              </w:rPr>
-            </w:pPr>
-          </w:p>
-        </w:tc>
-        <w:tc>
-          <w:tcPr>
-            <w:tcW w:w="1350" w:type="dxa"/>
+            <w:tcW w:w="900" w:type="dxa"/>
+          </w:tcPr>
+          <w:p>
+            <w:pPr>
+              <w:autoSpaceDE w:val="0"/>
+              <w:autoSpaceDN w:val="0"/>
+              <w:adjustRightInd w:val="0"/>
+              <w:jc w:val="center"/>
+              <w:rPr>
+                <w:rFonts w:ascii="TimesNewRomanPS-BoldMT" w:hAnsi="TimesNewRomanPS-BoldMT" w:cs="TimesNewRomanPS-BoldMT"/>
+                <w:bCs/>
+                <w:sz w:val="24"/>
+                <w:szCs w:val="24"/>
+              </w:rPr>
+            </w:pPr>
+            <w:r>
+              <w:rPr>
+                <w:rFonts w:ascii="TimesNewRomanPS-BoldMT" w:hAnsi="TimesNewRomanPS-BoldMT" w:cs="TimesNewRomanPS-BoldMT"/>
+                <w:bCs/>
+                <w:sz w:val="24"/>
+                <w:szCs w:val="24"/>
+              </w:rPr>
+              <w:t>1</w:t>
+            </w:r>
+          </w:p>
+        </w:tc>
+        <w:tc>
+          <w:tcPr>
+            <w:tcW w:w="1351" w:type="dxa"/>
           </w:tcPr>
           <w:p>
             <w:pPr>
@@ -1179,26 +1201,35 @@
         </w:tc>
         <w:tc>
           <w:tcPr>
-            <w:tcW w:w="901" w:type="dxa"/>
-          </w:tcPr>
-          <w:p>
-            <w:pPr>
-              <w:autoSpaceDE w:val="0"/>
-              <w:autoSpaceDN w:val="0"/>
-              <w:adjustRightInd w:val="0"/>
-              <w:jc w:val="center"/>
-              <w:rPr>
-                <w:rFonts w:ascii="TimesNewRomanPS-BoldMT" w:hAnsi="TimesNewRomanPS-BoldMT" w:cs="TimesNewRomanPS-BoldMT"/>
-                <w:bCs/>
-                <w:sz w:val="24"/>
-                <w:szCs w:val="24"/>
-              </w:rPr>
-            </w:pPr>
-          </w:p>
-        </w:tc>
-        <w:tc>
-          <w:tcPr>
-            <w:tcW w:w="1350" w:type="dxa"/>
+            <w:tcW w:w="900" w:type="dxa"/>
+          </w:tcPr>
+          <w:p>
+            <w:pPr>
+              <w:autoSpaceDE w:val="0"/>
+              <w:autoSpaceDN w:val="0"/>
+              <w:adjustRightInd w:val="0"/>
+              <w:jc w:val="center"/>
+              <w:rPr>
+                <w:rFonts w:ascii="TimesNewRomanPS-BoldMT" w:hAnsi="TimesNewRomanPS-BoldMT" w:cs="TimesNewRomanPS-BoldMT"/>
+                <w:bCs/>
+                <w:sz w:val="24"/>
+                <w:szCs w:val="24"/>
+              </w:rPr>
+            </w:pPr>
+            <w:r>
+              <w:rPr>
+                <w:rFonts w:ascii="TimesNewRomanPS-BoldMT" w:hAnsi="TimesNewRomanPS-BoldMT" w:cs="TimesNewRomanPS-BoldMT"/>
+                <w:bCs/>
+                <w:sz w:val="24"/>
+                <w:szCs w:val="24"/>
+              </w:rPr>
+              <w:t>3</w:t>
+            </w:r>
+          </w:p>
+        </w:tc>
+        <w:tc>
+          <w:tcPr>
+            <w:tcW w:w="1351" w:type="dxa"/>
           </w:tcPr>
           <w:p>
             <w:pPr>
@@ -1676,26 +1707,35 @@
         </w:tc>
         <w:tc>
           <w:tcPr>
-            <w:tcW w:w="901" w:type="dxa"/>
-          </w:tcPr>
-          <w:p>
-            <w:pPr>
-              <w:autoSpaceDE w:val="0"/>
-              <w:autoSpaceDN w:val="0"/>
-              <w:adjustRightInd w:val="0"/>
-              <w:jc w:val="center"/>
-              <w:rPr>
-                <w:rFonts w:ascii="TimesNewRomanPS-BoldMT" w:hAnsi="TimesNewRomanPS-BoldMT" w:cs="TimesNewRomanPS-BoldMT"/>
-                <w:bCs/>
-                <w:sz w:val="24"/>
-                <w:szCs w:val="24"/>
-              </w:rPr>
-            </w:pPr>
-          </w:p>
-        </w:tc>
-        <w:tc>
-          <w:tcPr>
-            <w:tcW w:w="1350" w:type="dxa"/>
+            <w:tcW w:w="900" w:type="dxa"/>
+          </w:tcPr>
+          <w:p>
+            <w:pPr>
+              <w:autoSpaceDE w:val="0"/>
+              <w:autoSpaceDN w:val="0"/>
+              <w:adjustRightInd w:val="0"/>
+              <w:jc w:val="center"/>
+              <w:rPr>
+                <w:rFonts w:ascii="TimesNewRomanPS-BoldMT" w:hAnsi="TimesNewRomanPS-BoldMT" w:cs="TimesNewRomanPS-BoldMT"/>
+                <w:bCs/>
+                <w:sz w:val="24"/>
+                <w:szCs w:val="24"/>
+              </w:rPr>
+            </w:pPr>
+            <w:r>
+              <w:rPr>
+                <w:rFonts w:ascii="TimesNewRomanPS-BoldMT" w:hAnsi="TimesNewRomanPS-BoldMT" w:cs="TimesNewRomanPS-BoldMT"/>
+                <w:bCs/>
+                <w:sz w:val="24"/>
+                <w:szCs w:val="24"/>
+              </w:rPr>
+              <w:t>10</w:t>
+            </w:r>
+          </w:p>
+        </w:tc>
+        <w:tc>
+          <w:tcPr>
+            <w:tcW w:w="1351" w:type="dxa"/>
           </w:tcPr>
           <w:p>
             <w:pPr>
@@ -2068,7 +2108,7 @@
         </w:tc>
         <w:tc>
           <w:tcPr>
-            <w:tcW w:w="901" w:type="dxa"/>
+            <w:tcW w:w="900" w:type="dxa"/>
             <w:tcBorders>
               <w:top w:val="single" w:sz="4" w:space="0" w:color="000000"/>
               <w:left w:val="single" w:sz="4" w:space="0" w:color="000000"/>
@@ -2095,7 +2135,7 @@
         </w:tc>
         <w:tc>
           <w:tcPr>
-            <w:tcW w:w="1350" w:type="dxa"/>
+            <w:tcW w:w="1351" w:type="dxa"/>
             <w:tcBorders>
               <w:top w:val="single" w:sz="4" w:space="0" w:color="000000"/>
               <w:left w:val="single" w:sz="4" w:space="0" w:color="000000"/>
@@ -2211,26 +2251,35 @@
         </w:tc>
         <w:tc>
           <w:tcPr>
-            <w:tcW w:w="901" w:type="dxa"/>
-          </w:tcPr>
-          <w:p>
-            <w:pPr>
-              <w:autoSpaceDE w:val="0"/>
-              <w:autoSpaceDN w:val="0"/>
-              <w:adjustRightInd w:val="0"/>
-              <w:jc w:val="center"/>
-              <w:rPr>
-                <w:rFonts w:ascii="TimesNewRomanPS-BoldMT" w:hAnsi="TimesNewRomanPS-BoldMT" w:cs="TimesNewRomanPS-BoldMT"/>
-                <w:bCs/>
-                <w:sz w:val="24"/>
-                <w:szCs w:val="24"/>
-              </w:rPr>
-            </w:pPr>
-          </w:p>
-        </w:tc>
-        <w:tc>
-          <w:tcPr>
-            <w:tcW w:w="1350" w:type="dxa"/>
+            <w:tcW w:w="900" w:type="dxa"/>
+          </w:tcPr>
+          <w:p>
+            <w:pPr>
+              <w:autoSpaceDE w:val="0"/>
+              <w:autoSpaceDN w:val="0"/>
+              <w:adjustRightInd w:val="0"/>
+              <w:jc w:val="center"/>
+              <w:rPr>
+                <w:rFonts w:ascii="TimesNewRomanPS-BoldMT" w:hAnsi="TimesNewRomanPS-BoldMT" w:cs="TimesNewRomanPS-BoldMT"/>
+                <w:bCs/>
+                <w:sz w:val="24"/>
+                <w:szCs w:val="24"/>
+              </w:rPr>
+            </w:pPr>
+            <w:r>
+              <w:rPr>
+                <w:rFonts w:ascii="TimesNewRomanPS-BoldMT" w:hAnsi="TimesNewRomanPS-BoldMT" w:cs="TimesNewRomanPS-BoldMT"/>
+                <w:bCs/>
+                <w:sz w:val="24"/>
+                <w:szCs w:val="24"/>
+              </w:rPr>
+              <w:t>28</w:t>
+            </w:r>
+          </w:p>
+        </w:tc>
+        <w:tc>
+          <w:tcPr>
+            <w:tcW w:w="1351" w:type="dxa"/>
           </w:tcPr>
           <w:p>
             <w:pPr>
@@ -2307,26 +2356,35 @@
         </w:tc>
         <w:tc>
           <w:tcPr>
-            <w:tcW w:w="901" w:type="dxa"/>
-          </w:tcPr>
-          <w:p>
-            <w:pPr>
-              <w:autoSpaceDE w:val="0"/>
-              <w:autoSpaceDN w:val="0"/>
-              <w:adjustRightInd w:val="0"/>
-              <w:jc w:val="center"/>
-              <w:rPr>
-                <w:rFonts w:ascii="TimesNewRomanPS-BoldMT" w:hAnsi="TimesNewRomanPS-BoldMT" w:cs="TimesNewRomanPS-BoldMT"/>
-                <w:bCs/>
-                <w:sz w:val="24"/>
-                <w:szCs w:val="24"/>
-              </w:rPr>
-            </w:pPr>
-          </w:p>
-        </w:tc>
-        <w:tc>
-          <w:tcPr>
-            <w:tcW w:w="1350" w:type="dxa"/>
+            <w:tcW w:w="900" w:type="dxa"/>
+          </w:tcPr>
+          <w:p>
+            <w:pPr>
+              <w:autoSpaceDE w:val="0"/>
+              <w:autoSpaceDN w:val="0"/>
+              <w:adjustRightInd w:val="0"/>
+              <w:jc w:val="center"/>
+              <w:rPr>
+                <w:rFonts w:ascii="TimesNewRomanPS-BoldMT" w:hAnsi="TimesNewRomanPS-BoldMT" w:cs="TimesNewRomanPS-BoldMT"/>
+                <w:bCs/>
+                <w:sz w:val="24"/>
+                <w:szCs w:val="24"/>
+              </w:rPr>
+            </w:pPr>
+            <w:r>
+              <w:rPr>
+                <w:rFonts w:ascii="TimesNewRomanPS-BoldMT" w:hAnsi="TimesNewRomanPS-BoldMT" w:cs="TimesNewRomanPS-BoldMT"/>
+                <w:bCs/>
+                <w:sz w:val="24"/>
+                <w:szCs w:val="24"/>
+              </w:rPr>
+              <w:t>10</w:t>
+            </w:r>
+          </w:p>
+        </w:tc>
+        <w:tc>
+          <w:tcPr>
+            <w:tcW w:w="1351" w:type="dxa"/>
           </w:tcPr>
           <w:p>
             <w:pPr>
@@ -2403,26 +2461,35 @@
         </w:tc>
         <w:tc>
           <w:tcPr>
-            <w:tcW w:w="901" w:type="dxa"/>
-          </w:tcPr>
-          <w:p>
-            <w:pPr>
-              <w:autoSpaceDE w:val="0"/>
-              <w:autoSpaceDN w:val="0"/>
-              <w:adjustRightInd w:val="0"/>
-              <w:jc w:val="center"/>
-              <w:rPr>
-                <w:rFonts w:ascii="TimesNewRomanPS-BoldMT" w:hAnsi="TimesNewRomanPS-BoldMT" w:cs="TimesNewRomanPS-BoldMT"/>
-                <w:bCs/>
-                <w:sz w:val="24"/>
-                <w:szCs w:val="24"/>
-              </w:rPr>
-            </w:pPr>
-          </w:p>
-        </w:tc>
-        <w:tc>
-          <w:tcPr>
-            <w:tcW w:w="1350" w:type="dxa"/>
+            <w:tcW w:w="900" w:type="dxa"/>
+          </w:tcPr>
+          <w:p>
+            <w:pPr>
+              <w:autoSpaceDE w:val="0"/>
+              <w:autoSpaceDN w:val="0"/>
+              <w:adjustRightInd w:val="0"/>
+              <w:jc w:val="center"/>
+              <w:rPr>
+                <w:rFonts w:ascii="TimesNewRomanPS-BoldMT" w:hAnsi="TimesNewRomanPS-BoldMT" w:cs="TimesNewRomanPS-BoldMT"/>
+                <w:bCs/>
+                <w:sz w:val="24"/>
+                <w:szCs w:val="24"/>
+              </w:rPr>
+            </w:pPr>
+            <w:r>
+              <w:rPr>
+                <w:rFonts w:ascii="TimesNewRomanPS-BoldMT" w:hAnsi="TimesNewRomanPS-BoldMT" w:cs="TimesNewRomanPS-BoldMT"/>
+                <w:bCs/>
+                <w:sz w:val="24"/>
+                <w:szCs w:val="24"/>
+              </w:rPr>
+              <w:t>9</w:t>
+            </w:r>
+          </w:p>
+        </w:tc>
+        <w:tc>
+          <w:tcPr>
+            <w:tcW w:w="1351" w:type="dxa"/>
           </w:tcPr>
           <w:p>
             <w:pPr>
@@ -2499,26 +2566,35 @@
         </w:tc>
         <w:tc>
           <w:tcPr>
-            <w:tcW w:w="901" w:type="dxa"/>
-          </w:tcPr>
-          <w:p>
-            <w:pPr>
-              <w:autoSpaceDE w:val="0"/>
-              <w:autoSpaceDN w:val="0"/>
-              <w:adjustRightInd w:val="0"/>
-              <w:jc w:val="center"/>
-              <w:rPr>
-                <w:rFonts w:ascii="TimesNewRomanPS-BoldMT" w:hAnsi="TimesNewRomanPS-BoldMT" w:cs="TimesNewRomanPS-BoldMT"/>
-                <w:bCs/>
-                <w:sz w:val="24"/>
-                <w:szCs w:val="24"/>
-              </w:rPr>
-            </w:pPr>
-          </w:p>
-        </w:tc>
-        <w:tc>
-          <w:tcPr>
-            <w:tcW w:w="1350" w:type="dxa"/>
+            <w:tcW w:w="900" w:type="dxa"/>
+          </w:tcPr>
+          <w:p>
+            <w:pPr>
+              <w:autoSpaceDE w:val="0"/>
+              <w:autoSpaceDN w:val="0"/>
+              <w:adjustRightInd w:val="0"/>
+              <w:jc w:val="center"/>
+              <w:rPr>
+                <w:rFonts w:ascii="TimesNewRomanPS-BoldMT" w:hAnsi="TimesNewRomanPS-BoldMT" w:cs="TimesNewRomanPS-BoldMT"/>
+                <w:bCs/>
+                <w:sz w:val="24"/>
+                <w:szCs w:val="24"/>
+              </w:rPr>
+            </w:pPr>
+            <w:r>
+              <w:rPr>
+                <w:rFonts w:ascii="TimesNewRomanPS-BoldMT" w:hAnsi="TimesNewRomanPS-BoldMT" w:cs="TimesNewRomanPS-BoldMT"/>
+                <w:bCs/>
+                <w:sz w:val="24"/>
+                <w:szCs w:val="24"/>
+              </w:rPr>
+              <w:t>20</w:t>
+            </w:r>
+          </w:p>
+        </w:tc>
+        <w:tc>
+          <w:tcPr>
+            <w:tcW w:w="1351" w:type="dxa"/>
           </w:tcPr>
           <w:p>
             <w:pPr>
@@ -2583,26 +2659,26 @@
         </w:tc>
         <w:tc>
           <w:tcPr>
-            <w:tcW w:w="901" w:type="dxa"/>
-          </w:tcPr>
-          <w:p>
-            <w:pPr>
-              <w:autoSpaceDE w:val="0"/>
-              <w:autoSpaceDN w:val="0"/>
-              <w:adjustRightInd w:val="0"/>
-              <w:jc w:val="center"/>
-              <w:rPr>
-                <w:rFonts w:ascii="TimesNewRomanPS-BoldMT" w:hAnsi="TimesNewRomanPS-BoldMT" w:cs="TimesNewRomanPS-BoldMT"/>
-                <w:bCs/>
-                <w:sz w:val="24"/>
-                <w:szCs w:val="24"/>
-              </w:rPr>
-            </w:pPr>
-          </w:p>
-        </w:tc>
-        <w:tc>
-          <w:tcPr>
-            <w:tcW w:w="1350" w:type="dxa"/>
+            <w:tcW w:w="900" w:type="dxa"/>
+          </w:tcPr>
+          <w:p>
+            <w:pPr>
+              <w:autoSpaceDE w:val="0"/>
+              <w:autoSpaceDN w:val="0"/>
+              <w:adjustRightInd w:val="0"/>
+              <w:jc w:val="center"/>
+              <w:rPr>
+                <w:rFonts w:ascii="TimesNewRomanPS-BoldMT" w:hAnsi="TimesNewRomanPS-BoldMT" w:cs="TimesNewRomanPS-BoldMT"/>
+                <w:bCs/>
+                <w:sz w:val="24"/>
+                <w:szCs w:val="24"/>
+              </w:rPr>
+            </w:pPr>
+          </w:p>
+        </w:tc>
+        <w:tc>
+          <w:tcPr>
+            <w:tcW w:w="1351" w:type="dxa"/>
           </w:tcPr>
           <w:p>
             <w:pPr>
@@ -2640,7 +2716,6 @@
                 <w:bCs/>
               </w:rPr>
             </w:pPr>
-            <w:bookmarkStart w:id="0" w:name="_GoBack" w:colFirst="0" w:colLast="7"/>
             <w:r>
               <w:lastRenderedPageBreak/>
               <w:br w:type="page"/>
@@ -3287,312 +3362,35 @@
         </w:tc>
         <w:tc>
           <w:tcPr>
-            <w:tcW w:w="901" w:type="dxa"/>
-          </w:tcPr>
-          <w:p>
-            <w:pPr>
-              <w:autoSpaceDE w:val="0"/>
-              <w:autoSpaceDN w:val="0"/>
-              <w:adjustRightInd w:val="0"/>
-              <w:jc w:val="center"/>
-              <w:rPr>
-                <w:rFonts w:ascii="TimesNewRomanPS-BoldMT" w:hAnsi="TimesNewRomanPS-BoldMT" w:cs="TimesNewRomanPS-BoldMT"/>
-                <w:bCs/>
-                <w:sz w:val="24"/>
-                <w:szCs w:val="24"/>
-              </w:rPr>
-            </w:pPr>
-          </w:p>
-        </w:tc>
-        <w:tc>
-          <w:tcPr>
-            <w:tcW w:w="1350" w:type="dxa"/>
-          </w:tcPr>
-          <w:p>
-            <w:pPr>
-              <w:autoSpaceDE w:val="0"/>
-              <w:autoSpaceDN w:val="0"/>
-              <w:adjustRightInd w:val="0"/>
-              <w:jc w:val="center"/>
-              <w:rPr>
-                <w:rFonts w:ascii="TimesNewRomanPS-BoldMT" w:hAnsi="TimesNewRomanPS-BoldMT" w:cs="TimesNewRomanPS-BoldMT"/>
-                <w:bCs/>
-                <w:sz w:val="24"/>
-                <w:szCs w:val="24"/>
-              </w:rPr>
-            </w:pPr>
-          </w:p>
-        </w:tc>
-      </w:tr>
-      <w:bookmarkEnd w:id="0"/>
-      <w:tr>
-        <w:tc>
-          <w:tcPr>
-            <w:tcW w:w="1799" w:type="dxa"/>
-          </w:tcPr>
-          <w:p>
-            <w:pPr>
-              <w:autoSpaceDE w:val="0"/>
-              <w:autoSpaceDN w:val="0"/>
-              <w:adjustRightInd w:val="0"/>
-              <w:jc w:val="center"/>
-              <w:rPr>
-                <w:rFonts w:ascii="TimesNewRomanPS-BoldMT" w:hAnsi="TimesNewRomanPS-BoldMT" w:cs="TimesNewRomanPS-BoldMT"/>
-                <w:b/>
-                <w:bCs/>
-              </w:rPr>
-            </w:pPr>
-            <w:r>
-              <w:rPr>
-                <w:rFonts w:ascii="TimesNewRomanPS-BoldMT" w:hAnsi="TimesNewRomanPS-BoldMT" w:cs="TimesNewRomanPS-BoldMT"/>
-                <w:b/>
-                <w:bCs/>
-              </w:rPr>
-              <w:t>Conclusion</w:t>
-            </w:r>
-          </w:p>
-          <w:p>
-            <w:pPr>
-              <w:autoSpaceDE w:val="0"/>
-              <w:autoSpaceDN w:val="0"/>
-              <w:adjustRightInd w:val="0"/>
-              <w:jc w:val="center"/>
-              <w:rPr>
-                <w:rFonts w:ascii="TimesNewRomanPS-BoldMT" w:hAnsi="TimesNewRomanPS-BoldMT" w:cs="TimesNewRomanPS-BoldMT"/>
-                <w:b/>
-                <w:bCs/>
-              </w:rPr>
-            </w:pPr>
-            <w:r>
-              <w:rPr>
-                <w:rFonts w:ascii="TimesNewRomanPS-BoldMT" w:hAnsi="TimesNewRomanPS-BoldMT" w:cs="TimesNewRomanPS-BoldMT"/>
-                <w:b/>
-                <w:bCs/>
-              </w:rPr>
-              <w:t>(4)</w:t>
-            </w:r>
-          </w:p>
-        </w:tc>
-        <w:tc>
-          <w:tcPr>
-            <w:tcW w:w="1261" w:type="dxa"/>
-          </w:tcPr>
-          <w:p>
-            <w:pPr>
-              <w:autoSpaceDE w:val="0"/>
-              <w:autoSpaceDN w:val="0"/>
-              <w:adjustRightInd w:val="0"/>
-              <w:rPr>
-                <w:rFonts w:ascii="TimesNewRomanPSMT" w:hAnsi="TimesNewRomanPSMT" w:cs="TimesNewRomanPSMT"/>
-                <w:sz w:val="20"/>
-                <w:szCs w:val="20"/>
-              </w:rPr>
-            </w:pPr>
-            <w:r>
-              <w:rPr>
-                <w:rFonts w:ascii="TimesNewRomanPSMT" w:hAnsi="TimesNewRomanPSMT" w:cs="TimesNewRomanPSMT"/>
-                <w:sz w:val="20"/>
-                <w:szCs w:val="20"/>
-              </w:rPr>
-              <w:t>Absent</w:t>
-            </w:r>
-          </w:p>
-          <w:p>
-            <w:pPr>
-              <w:autoSpaceDE w:val="0"/>
-              <w:autoSpaceDN w:val="0"/>
-              <w:adjustRightInd w:val="0"/>
-              <w:rPr>
-                <w:rFonts w:ascii="TimesNewRomanPSMT" w:hAnsi="TimesNewRomanPSMT" w:cs="TimesNewRomanPSMT"/>
-                <w:sz w:val="20"/>
-                <w:szCs w:val="20"/>
-              </w:rPr>
-            </w:pPr>
-          </w:p>
-          <w:p>
-            <w:pPr>
-              <w:pStyle w:val="PointValue"/>
-            </w:pPr>
-            <w:r>
-              <w:t>0</w:t>
-            </w:r>
-          </w:p>
-        </w:tc>
-        <w:tc>
-          <w:tcPr>
-            <w:tcW w:w="1707" w:type="dxa"/>
-          </w:tcPr>
-          <w:p>
-            <w:pPr>
-              <w:autoSpaceDE w:val="0"/>
-              <w:autoSpaceDN w:val="0"/>
-              <w:adjustRightInd w:val="0"/>
-              <w:rPr>
-                <w:rFonts w:ascii="TimesNewRomanPS-BoldMT" w:hAnsi="TimesNewRomanPS-BoldMT" w:cs="TimesNewRomanPS-BoldMT"/>
-                <w:sz w:val="24"/>
-                <w:szCs w:val="24"/>
-              </w:rPr>
-            </w:pPr>
-            <w:r>
-              <w:rPr>
-                <w:rFonts w:ascii="TimesNewRomanPSMT" w:hAnsi="TimesNewRomanPSMT" w:cs="TimesNewRomanPSMT"/>
-                <w:sz w:val="20"/>
-                <w:szCs w:val="20"/>
-              </w:rPr>
-              <w:t xml:space="preserve">Incomplete and/or </w:t>
-            </w:r>
-            <w:r>
-              <w:rPr>
-                <w:rFonts w:ascii="TimesNewRomanPSMT" w:hAnsi="TimesNewRomanPSMT" w:cs="TimesNewRomanPSMT"/>
-                <w:sz w:val="20"/>
-                <w:szCs w:val="20"/>
-              </w:rPr>
-              <w:t xml:space="preserve">not </w:t>
-            </w:r>
-            <w:r>
-              <w:rPr>
-                <w:rFonts w:ascii="TimesNewRomanPSMT" w:hAnsi="TimesNewRomanPSMT" w:cs="TimesNewRomanPSMT"/>
-                <w:sz w:val="20"/>
-                <w:szCs w:val="20"/>
-              </w:rPr>
-              <w:t>focused.</w:t>
-            </w:r>
-            <w:r>
-              <w:rPr>
-                <w:rFonts w:ascii="TimesNewRomanPSMT" w:hAnsi="TimesNewRomanPSMT" w:cs="TimesNewRomanPSMT"/>
-                <w:sz w:val="20"/>
-                <w:szCs w:val="20"/>
-              </w:rPr>
-              <w:t xml:space="preserve">  </w:t>
-            </w:r>
-            <w:r>
-              <w:rPr>
-                <w:bdr w:val="single" w:sz="4" w:space="0" w:color="auto"/>
-              </w:rPr>
-              <w:t>1</w:t>
-            </w:r>
-            <w:r>
-              <w:t xml:space="preserve"> </w:t>
-            </w:r>
-          </w:p>
-        </w:tc>
-        <w:tc>
-          <w:tcPr>
-            <w:tcW w:w="2255" w:type="dxa"/>
-          </w:tcPr>
-          <w:p>
-            <w:pPr>
-              <w:autoSpaceDE w:val="0"/>
-              <w:autoSpaceDN w:val="0"/>
-              <w:adjustRightInd w:val="0"/>
-            </w:pPr>
-            <w:r>
-              <w:rPr>
-                <w:rFonts w:ascii="TimesNewRomanPSMT" w:hAnsi="TimesNewRomanPSMT" w:cs="TimesNewRomanPSMT"/>
-                <w:sz w:val="20"/>
-                <w:szCs w:val="20"/>
-              </w:rPr>
-              <w:t xml:space="preserve">The conclusion does not adequately restate the main results. </w:t>
-            </w:r>
-            <w:r>
-              <w:rPr>
-                <w:bdr w:val="single" w:sz="4" w:space="0" w:color="auto"/>
-              </w:rPr>
-              <w:t>2</w:t>
-            </w:r>
-          </w:p>
-        </w:tc>
-        <w:tc>
-          <w:tcPr>
-            <w:tcW w:w="1889" w:type="dxa"/>
-          </w:tcPr>
-          <w:p>
-            <w:pPr>
-              <w:autoSpaceDE w:val="0"/>
-              <w:autoSpaceDN w:val="0"/>
-              <w:adjustRightInd w:val="0"/>
-            </w:pPr>
-            <w:r>
-              <w:rPr>
-                <w:rFonts w:ascii="TimesNewRomanPSMT" w:hAnsi="TimesNewRomanPSMT" w:cs="TimesNewRomanPSMT"/>
-                <w:sz w:val="20"/>
-                <w:szCs w:val="20"/>
-              </w:rPr>
-              <w:t xml:space="preserve">The conclusion restates the main results. </w:t>
-            </w:r>
-            <w:r>
-              <w:rPr>
-                <w:bdr w:val="single" w:sz="4" w:space="0" w:color="auto"/>
-              </w:rPr>
-              <w:t>3</w:t>
-            </w:r>
-          </w:p>
-        </w:tc>
-        <w:tc>
-          <w:tcPr>
-            <w:tcW w:w="2789" w:type="dxa"/>
-          </w:tcPr>
-          <w:p>
-            <w:pPr>
-              <w:autoSpaceDE w:val="0"/>
-              <w:autoSpaceDN w:val="0"/>
-              <w:adjustRightInd w:val="0"/>
-              <w:rPr>
-                <w:rFonts w:ascii="TimesNewRomanPS-BoldMT" w:hAnsi="TimesNewRomanPS-BoldMT" w:cs="TimesNewRomanPS-BoldMT"/>
-                <w:bCs/>
-                <w:sz w:val="24"/>
-                <w:szCs w:val="24"/>
-              </w:rPr>
-            </w:pPr>
-            <w:r>
-              <w:rPr>
-                <w:rFonts w:ascii="TimesNewRomanPSMT" w:hAnsi="TimesNewRomanPSMT" w:cs="TimesNewRomanPSMT"/>
-                <w:sz w:val="20"/>
-                <w:szCs w:val="20"/>
-              </w:rPr>
-              <w:t>The conclusion restates the main results, and is an effective summary.</w:t>
-            </w:r>
-            <w:r>
-              <w:rPr>
-                <w:rFonts w:ascii="TimesNewRomanPSMT" w:hAnsi="TimesNewRomanPSMT" w:cs="TimesNewRomanPSMT"/>
-                <w:sz w:val="20"/>
-                <w:szCs w:val="20"/>
-              </w:rPr>
-              <w:t xml:space="preserve"> </w:t>
-            </w:r>
-            <w:r>
-              <w:rPr>
-                <w:bdr w:val="single" w:sz="4" w:space="0" w:color="auto"/>
-              </w:rPr>
-              <w:t>4</w:t>
-            </w:r>
-            <w:r>
-              <w:t xml:space="preserve"> </w:t>
-            </w:r>
-          </w:p>
-        </w:tc>
-        <w:tc>
-          <w:tcPr>
-            <w:tcW w:w="901" w:type="dxa"/>
-          </w:tcPr>
-          <w:p>
-            <w:pPr>
-              <w:autoSpaceDE w:val="0"/>
-              <w:autoSpaceDN w:val="0"/>
-              <w:adjustRightInd w:val="0"/>
-              <w:jc w:val="center"/>
-              <w:rPr>
-                <w:rFonts w:ascii="TimesNewRomanPS-BoldMT" w:hAnsi="TimesNewRomanPS-BoldMT" w:cs="TimesNewRomanPS-BoldMT"/>
-                <w:bCs/>
-                <w:sz w:val="24"/>
-                <w:szCs w:val="24"/>
-              </w:rPr>
-            </w:pPr>
-          </w:p>
-        </w:tc>
-        <w:tc>
-          <w:tcPr>
-            <w:tcW w:w="1350" w:type="dxa"/>
+            <w:tcW w:w="900" w:type="dxa"/>
+          </w:tcPr>
+          <w:p>
+            <w:pPr>
+              <w:autoSpaceDE w:val="0"/>
+              <w:autoSpaceDN w:val="0"/>
+              <w:adjustRightInd w:val="0"/>
+              <w:jc w:val="center"/>
+              <w:rPr>
+                <w:rFonts w:ascii="TimesNewRomanPS-BoldMT" w:hAnsi="TimesNewRomanPS-BoldMT" w:cs="TimesNewRomanPS-BoldMT"/>
+                <w:bCs/>
+                <w:sz w:val="24"/>
+                <w:szCs w:val="24"/>
+              </w:rPr>
+            </w:pPr>
+            <w:r>
+              <w:rPr>
+                <w:rFonts w:ascii="TimesNewRomanPS-BoldMT" w:hAnsi="TimesNewRomanPS-BoldMT" w:cs="TimesNewRomanPS-BoldMT"/>
+                <w:bCs/>
+                <w:sz w:val="24"/>
+                <w:szCs w:val="24"/>
+              </w:rPr>
+              <w:t>10</w:t>
+            </w:r>
+          </w:p>
+        </w:tc>
+        <w:tc>
+          <w:tcPr>
+            <w:tcW w:w="1351" w:type="dxa"/>
           </w:tcPr>
           <w:p>
             <w:pPr>
@@ -3611,6 +3409,303 @@
         </w:tc>
       </w:tr>
       <w:tr>
+        <w:tc>
+          <w:tcPr>
+            <w:tcW w:w="1799" w:type="dxa"/>
+          </w:tcPr>
+          <w:p>
+            <w:pPr>
+              <w:autoSpaceDE w:val="0"/>
+              <w:autoSpaceDN w:val="0"/>
+              <w:adjustRightInd w:val="0"/>
+              <w:jc w:val="center"/>
+              <w:rPr>
+                <w:rFonts w:ascii="TimesNewRomanPS-BoldMT" w:hAnsi="TimesNewRomanPS-BoldMT" w:cs="TimesNewRomanPS-BoldMT"/>
+                <w:b/>
+                <w:bCs/>
+              </w:rPr>
+            </w:pPr>
+            <w:r>
+              <w:rPr>
+                <w:rFonts w:ascii="TimesNewRomanPS-BoldMT" w:hAnsi="TimesNewRomanPS-BoldMT" w:cs="TimesNewRomanPS-BoldMT"/>
+                <w:b/>
+                <w:bCs/>
+              </w:rPr>
+              <w:t>Conclusion</w:t>
+            </w:r>
+          </w:p>
+          <w:p>
+            <w:pPr>
+              <w:autoSpaceDE w:val="0"/>
+              <w:autoSpaceDN w:val="0"/>
+              <w:adjustRightInd w:val="0"/>
+              <w:jc w:val="center"/>
+              <w:rPr>
+                <w:rFonts w:ascii="TimesNewRomanPS-BoldMT" w:hAnsi="TimesNewRomanPS-BoldMT" w:cs="TimesNewRomanPS-BoldMT"/>
+                <w:b/>
+                <w:bCs/>
+              </w:rPr>
+            </w:pPr>
+            <w:r>
+              <w:rPr>
+                <w:rFonts w:ascii="TimesNewRomanPS-BoldMT" w:hAnsi="TimesNewRomanPS-BoldMT" w:cs="TimesNewRomanPS-BoldMT"/>
+                <w:b/>
+                <w:bCs/>
+              </w:rPr>
+              <w:t>(4)</w:t>
+            </w:r>
+          </w:p>
+        </w:tc>
+        <w:tc>
+          <w:tcPr>
+            <w:tcW w:w="1261" w:type="dxa"/>
+          </w:tcPr>
+          <w:p>
+            <w:pPr>
+              <w:autoSpaceDE w:val="0"/>
+              <w:autoSpaceDN w:val="0"/>
+              <w:adjustRightInd w:val="0"/>
+              <w:rPr>
+                <w:rFonts w:ascii="TimesNewRomanPSMT" w:hAnsi="TimesNewRomanPSMT" w:cs="TimesNewRomanPSMT"/>
+                <w:sz w:val="20"/>
+                <w:szCs w:val="20"/>
+              </w:rPr>
+            </w:pPr>
+            <w:r>
+              <w:rPr>
+                <w:rFonts w:ascii="TimesNewRomanPSMT" w:hAnsi="TimesNewRomanPSMT" w:cs="TimesNewRomanPSMT"/>
+                <w:sz w:val="20"/>
+                <w:szCs w:val="20"/>
+              </w:rPr>
+              <w:t>Absent</w:t>
+            </w:r>
+          </w:p>
+          <w:p>
+            <w:pPr>
+              <w:autoSpaceDE w:val="0"/>
+              <w:autoSpaceDN w:val="0"/>
+              <w:adjustRightInd w:val="0"/>
+              <w:rPr>
+                <w:rFonts w:ascii="TimesNewRomanPSMT" w:hAnsi="TimesNewRomanPSMT" w:cs="TimesNewRomanPSMT"/>
+                <w:sz w:val="20"/>
+                <w:szCs w:val="20"/>
+              </w:rPr>
+            </w:pPr>
+          </w:p>
+          <w:p>
+            <w:pPr>
+              <w:pStyle w:val="PointValue"/>
+            </w:pPr>
+            <w:r>
+              <w:t>0</w:t>
+            </w:r>
+          </w:p>
+        </w:tc>
+        <w:tc>
+          <w:tcPr>
+            <w:tcW w:w="1707" w:type="dxa"/>
+          </w:tcPr>
+          <w:p>
+            <w:pPr>
+              <w:autoSpaceDE w:val="0"/>
+              <w:autoSpaceDN w:val="0"/>
+              <w:adjustRightInd w:val="0"/>
+              <w:rPr>
+                <w:rFonts w:ascii="TimesNewRomanPS-BoldMT" w:hAnsi="TimesNewRomanPS-BoldMT" w:cs="TimesNewRomanPS-BoldMT"/>
+                <w:sz w:val="24"/>
+                <w:szCs w:val="24"/>
+              </w:rPr>
+            </w:pPr>
+            <w:r>
+              <w:rPr>
+                <w:rFonts w:ascii="TimesNewRomanPSMT" w:hAnsi="TimesNewRomanPSMT" w:cs="TimesNewRomanPSMT"/>
+                <w:sz w:val="20"/>
+                <w:szCs w:val="20"/>
+              </w:rPr>
+              <w:t xml:space="preserve">Incomplete and/or </w:t>
+            </w:r>
+            <w:r>
+              <w:rPr>
+                <w:rFonts w:ascii="TimesNewRomanPSMT" w:hAnsi="TimesNewRomanPSMT" w:cs="TimesNewRomanPSMT"/>
+                <w:sz w:val="20"/>
+                <w:szCs w:val="20"/>
+              </w:rPr>
+              <w:t xml:space="preserve">not </w:t>
+            </w:r>
+            <w:r>
+              <w:rPr>
+                <w:rFonts w:ascii="TimesNewRomanPSMT" w:hAnsi="TimesNewRomanPSMT" w:cs="TimesNewRomanPSMT"/>
+                <w:sz w:val="20"/>
+                <w:szCs w:val="20"/>
+              </w:rPr>
+              <w:t>focused.</w:t>
+            </w:r>
+            <w:r>
+              <w:rPr>
+                <w:rFonts w:ascii="TimesNewRomanPSMT" w:hAnsi="TimesNewRomanPSMT" w:cs="TimesNewRomanPSMT"/>
+                <w:sz w:val="20"/>
+                <w:szCs w:val="20"/>
+              </w:rPr>
+              <w:t xml:space="preserve">  </w:t>
+            </w:r>
+            <w:r>
+              <w:rPr>
+                <w:bdr w:val="single" w:sz="4" w:space="0" w:color="auto"/>
+              </w:rPr>
+              <w:t>1</w:t>
+            </w:r>
+            <w:r>
+              <w:t xml:space="preserve"> </w:t>
+            </w:r>
+          </w:p>
+        </w:tc>
+        <w:tc>
+          <w:tcPr>
+            <w:tcW w:w="2255" w:type="dxa"/>
+          </w:tcPr>
+          <w:p>
+            <w:pPr>
+              <w:autoSpaceDE w:val="0"/>
+              <w:autoSpaceDN w:val="0"/>
+              <w:adjustRightInd w:val="0"/>
+            </w:pPr>
+            <w:r>
+              <w:rPr>
+                <w:rFonts w:ascii="TimesNewRomanPSMT" w:hAnsi="TimesNewRomanPSMT" w:cs="TimesNewRomanPSMT"/>
+                <w:sz w:val="20"/>
+                <w:szCs w:val="20"/>
+              </w:rPr>
+              <w:t xml:space="preserve">The conclusion does not adequately restate the main results. </w:t>
+            </w:r>
+            <w:r>
+              <w:rPr>
+                <w:bdr w:val="single" w:sz="4" w:space="0" w:color="auto"/>
+              </w:rPr>
+              <w:t>2</w:t>
+            </w:r>
+          </w:p>
+        </w:tc>
+        <w:tc>
+          <w:tcPr>
+            <w:tcW w:w="1889" w:type="dxa"/>
+          </w:tcPr>
+          <w:p>
+            <w:pPr>
+              <w:autoSpaceDE w:val="0"/>
+              <w:autoSpaceDN w:val="0"/>
+              <w:adjustRightInd w:val="0"/>
+            </w:pPr>
+            <w:r>
+              <w:rPr>
+                <w:rFonts w:ascii="TimesNewRomanPSMT" w:hAnsi="TimesNewRomanPSMT" w:cs="TimesNewRomanPSMT"/>
+                <w:sz w:val="20"/>
+                <w:szCs w:val="20"/>
+              </w:rPr>
+              <w:t xml:space="preserve">The conclusion restates the main results. </w:t>
+            </w:r>
+            <w:r>
+              <w:rPr>
+                <w:bdr w:val="single" w:sz="4" w:space="0" w:color="auto"/>
+              </w:rPr>
+              <w:t>3</w:t>
+            </w:r>
+          </w:p>
+        </w:tc>
+        <w:tc>
+          <w:tcPr>
+            <w:tcW w:w="2789" w:type="dxa"/>
+          </w:tcPr>
+          <w:p>
+            <w:pPr>
+              <w:autoSpaceDE w:val="0"/>
+              <w:autoSpaceDN w:val="0"/>
+              <w:adjustRightInd w:val="0"/>
+              <w:rPr>
+                <w:rFonts w:ascii="TimesNewRomanPS-BoldMT" w:hAnsi="TimesNewRomanPS-BoldMT" w:cs="TimesNewRomanPS-BoldMT"/>
+                <w:bCs/>
+                <w:sz w:val="24"/>
+                <w:szCs w:val="24"/>
+              </w:rPr>
+            </w:pPr>
+            <w:r>
+              <w:rPr>
+                <w:rFonts w:ascii="TimesNewRomanPSMT" w:hAnsi="TimesNewRomanPSMT" w:cs="TimesNewRomanPSMT"/>
+                <w:sz w:val="20"/>
+                <w:szCs w:val="20"/>
+              </w:rPr>
+              <w:t>The conclusion restates the main results, and is an effective summary.</w:t>
+            </w:r>
+            <w:r>
+              <w:rPr>
+                <w:rFonts w:ascii="TimesNewRomanPSMT" w:hAnsi="TimesNewRomanPSMT" w:cs="TimesNewRomanPSMT"/>
+                <w:sz w:val="20"/>
+                <w:szCs w:val="20"/>
+              </w:rPr>
+              <w:t xml:space="preserve"> </w:t>
+            </w:r>
+            <w:r>
+              <w:rPr>
+                <w:bdr w:val="single" w:sz="4" w:space="0" w:color="auto"/>
+              </w:rPr>
+              <w:t>4</w:t>
+            </w:r>
+            <w:r>
+              <w:t xml:space="preserve"> </w:t>
+            </w:r>
+          </w:p>
+        </w:tc>
+        <w:tc>
+          <w:tcPr>
+            <w:tcW w:w="900" w:type="dxa"/>
+          </w:tcPr>
+          <w:p>
+            <w:pPr>
+              <w:autoSpaceDE w:val="0"/>
+              <w:autoSpaceDN w:val="0"/>
+              <w:adjustRightInd w:val="0"/>
+              <w:jc w:val="center"/>
+              <w:rPr>
+                <w:rFonts w:ascii="TimesNewRomanPS-BoldMT" w:hAnsi="TimesNewRomanPS-BoldMT" w:cs="TimesNewRomanPS-BoldMT"/>
+                <w:bCs/>
+                <w:sz w:val="24"/>
+                <w:szCs w:val="24"/>
+              </w:rPr>
+            </w:pPr>
+            <w:r>
+              <w:rPr>
+                <w:rFonts w:ascii="TimesNewRomanPS-BoldMT" w:hAnsi="TimesNewRomanPS-BoldMT" w:cs="TimesNewRomanPS-BoldMT"/>
+                <w:bCs/>
+                <w:sz w:val="24"/>
+                <w:szCs w:val="24"/>
+              </w:rPr>
+              <w:t>4</w:t>
+            </w:r>
+          </w:p>
+        </w:tc>
+        <w:tc>
+          <w:tcPr>
+            <w:tcW w:w="1351" w:type="dxa"/>
+          </w:tcPr>
+          <w:p>
+            <w:pPr>
+              <w:autoSpaceDE w:val="0"/>
+              <w:autoSpaceDN w:val="0"/>
+              <w:adjustRightInd w:val="0"/>
+              <w:jc w:val="center"/>
+              <w:rPr>
+                <w:rFonts w:ascii="TimesNewRomanPS-BoldMT" w:hAnsi="TimesNewRomanPS-BoldMT" w:cs="TimesNewRomanPS-BoldMT"/>
+                <w:bCs/>
+                <w:sz w:val="24"/>
+                <w:szCs w:val="24"/>
+              </w:rPr>
+            </w:pPr>
+          </w:p>
+        </w:tc>
+      </w:tr>
+      <w:tr>
+        <w:trPr>
+          <w:trHeight w:val="1241"/>
+        </w:trPr>
         <w:tc>
           <w:tcPr>
             <w:tcW w:w="1799" w:type="dxa"/>
@@ -3878,26 +3973,35 @@
         </w:tc>
         <w:tc>
           <w:tcPr>
-            <w:tcW w:w="901" w:type="dxa"/>
-          </w:tcPr>
-          <w:p>
-            <w:pPr>
-              <w:autoSpaceDE w:val="0"/>
-              <w:autoSpaceDN w:val="0"/>
-              <w:adjustRightInd w:val="0"/>
-              <w:jc w:val="center"/>
-              <w:rPr>
-                <w:rFonts w:ascii="TimesNewRomanPS-BoldMT" w:hAnsi="TimesNewRomanPS-BoldMT" w:cs="TimesNewRomanPS-BoldMT"/>
-                <w:bCs/>
-                <w:sz w:val="24"/>
-                <w:szCs w:val="24"/>
-              </w:rPr>
-            </w:pPr>
-          </w:p>
-        </w:tc>
-        <w:tc>
-          <w:tcPr>
-            <w:tcW w:w="1350" w:type="dxa"/>
+            <w:tcW w:w="900" w:type="dxa"/>
+          </w:tcPr>
+          <w:p>
+            <w:pPr>
+              <w:autoSpaceDE w:val="0"/>
+              <w:autoSpaceDN w:val="0"/>
+              <w:adjustRightInd w:val="0"/>
+              <w:jc w:val="center"/>
+              <w:rPr>
+                <w:rFonts w:ascii="TimesNewRomanPS-BoldMT" w:hAnsi="TimesNewRomanPS-BoldMT" w:cs="TimesNewRomanPS-BoldMT"/>
+                <w:bCs/>
+                <w:sz w:val="24"/>
+                <w:szCs w:val="24"/>
+              </w:rPr>
+            </w:pPr>
+            <w:r>
+              <w:rPr>
+                <w:rFonts w:ascii="TimesNewRomanPS-BoldMT" w:hAnsi="TimesNewRomanPS-BoldMT" w:cs="TimesNewRomanPS-BoldMT"/>
+                <w:bCs/>
+                <w:sz w:val="24"/>
+                <w:szCs w:val="24"/>
+              </w:rPr>
+              <w:t>2</w:t>
+            </w:r>
+          </w:p>
+        </w:tc>
+        <w:tc>
+          <w:tcPr>
+            <w:tcW w:w="1351" w:type="dxa"/>
           </w:tcPr>
           <w:p>
             <w:pPr>
@@ -3916,6 +4020,9 @@
         </w:tc>
       </w:tr>
       <w:tr>
+        <w:trPr>
+          <w:trHeight w:val="242"/>
+        </w:trPr>
         <w:tc>
           <w:tcPr>
             <w:tcW w:w="1799" w:type="dxa"/>
@@ -3988,26 +4095,46 @@
         </w:tc>
         <w:tc>
           <w:tcPr>
-            <w:tcW w:w="901" w:type="dxa"/>
-          </w:tcPr>
-          <w:p>
-            <w:pPr>
-              <w:autoSpaceDE w:val="0"/>
-              <w:autoSpaceDN w:val="0"/>
-              <w:adjustRightInd w:val="0"/>
-              <w:jc w:val="center"/>
-              <w:rPr>
-                <w:rFonts w:ascii="TimesNewRomanPS-BoldMT" w:hAnsi="TimesNewRomanPS-BoldMT" w:cs="TimesNewRomanPS-BoldMT"/>
-                <w:bCs/>
-                <w:sz w:val="24"/>
-                <w:szCs w:val="24"/>
-              </w:rPr>
-            </w:pPr>
-          </w:p>
-        </w:tc>
-        <w:tc>
-          <w:tcPr>
-            <w:tcW w:w="1350" w:type="dxa"/>
+            <w:tcW w:w="900" w:type="dxa"/>
+          </w:tcPr>
+          <w:p>
+            <w:pPr>
+              <w:autoSpaceDE w:val="0"/>
+              <w:autoSpaceDN w:val="0"/>
+              <w:adjustRightInd w:val="0"/>
+              <w:jc w:val="center"/>
+              <w:rPr>
+                <w:rFonts w:ascii="TimesNewRomanPS-BoldMT" w:hAnsi="TimesNewRomanPS-BoldMT" w:cs="TimesNewRomanPS-BoldMT"/>
+                <w:bCs/>
+                <w:sz w:val="24"/>
+                <w:szCs w:val="24"/>
+              </w:rPr>
+            </w:pPr>
+            <w:r>
+              <w:rPr>
+                <w:rFonts w:ascii="TimesNewRomanPS-BoldMT" w:hAnsi="TimesNewRomanPS-BoldMT" w:cs="TimesNewRomanPS-BoldMT"/>
+                <w:bCs/>
+                <w:sz w:val="24"/>
+                <w:szCs w:val="24"/>
+              </w:rPr>
+              <w:t>9</w:t>
+            </w:r>
+            <w:r>
+              <w:rPr>
+                <w:rFonts w:ascii="TimesNewRomanPS-BoldMT" w:hAnsi="TimesNewRomanPS-BoldMT" w:cs="TimesNewRomanPS-BoldMT"/>
+                <w:bCs/>
+                <w:sz w:val="24"/>
+                <w:szCs w:val="24"/>
+              </w:rPr>
+              <w:t>7</w:t>
+            </w:r>
+            <w:bookmarkStart w:id="0" w:name="_GoBack"/>
+            <w:bookmarkEnd w:id="0"/>
+          </w:p>
+        </w:tc>
+        <w:tc>
+          <w:tcPr>
+            <w:tcW w:w="1351" w:type="dxa"/>
           </w:tcPr>
           <w:p>
             <w:pPr>
@@ -4243,7 +4370,7 @@
       </w:pPr>
     </w:pPrDefault>
   </w:docDefaults>
-  <w:latentStyles w:defLockedState="0" w:defUIPriority="99" w:defSemiHidden="0" w:defUnhideWhenUsed="0" w:defQFormat="0" w:count="382">
+  <w:latentStyles w:defLockedState="0" w:defUIPriority="99" w:defSemiHidden="0" w:defUnhideWhenUsed="0" w:defQFormat="0" w:count="380">
     <w:lsdException w:name="Normal" w:uiPriority="0" w:qFormat="1"/>
     <w:lsdException w:name="heading 1" w:uiPriority="9" w:qFormat="1"/>
     <w:lsdException w:name="heading 2" w:semiHidden="1" w:uiPriority="9" w:unhideWhenUsed="1" w:qFormat="1"/>
@@ -4624,8 +4751,6 @@
     <w:lsdException w:name="List Table 5 Dark Accent 6" w:uiPriority="50"/>
     <w:lsdException w:name="List Table 6 Colorful Accent 6" w:uiPriority="51"/>
     <w:lsdException w:name="List Table 7 Colorful Accent 6" w:uiPriority="52"/>
-    <w:lsdException w:name="Mention" w:semiHidden="1" w:unhideWhenUsed="1"/>
-    <w:lsdException w:name="Smart Hyperlink" w:semiHidden="1" w:unhideWhenUsed="1"/>
   </w:latentStyles>
   <w:style w:type="paragraph" w:default="1" w:styleId="Normal">
     <w:name w:val="Normal"/>

</xml_diff>